<commit_message>
#1: fixed output issue 2
</commit_message>
<xml_diff>
--- a/issue/issues_20220308a/output_issue2_20220308a/output_issue2_20220308a.docx
+++ b/issue/issues_20220308a/output_issue2_20220308a/output_issue2_20220308a.docx
@@ -262,17 +262,7 @@
           <w:sz w:val="28"/>
           <w:szCs w:val="28"/>
         </w:rPr>
-        <w:t xml:space="preserve"> </w:t>
-      </w:r>
-      <w:bookmarkStart w:id="0" w:name="_GoBack"/>
-      <w:bookmarkEnd w:id="0"/>
-      <w:r>
-        <w:rPr>
-          <w:b/>
-          <w:sz w:val="28"/>
-          <w:szCs w:val="28"/>
-        </w:rPr>
-        <w:t xml:space="preserve"> </w:t>
+        <w:t xml:space="preserve">  </w:t>
       </w:r>
       <w:r>
         <w:rPr>
@@ -374,6 +364,11 @@
           <w:ilvl w:val="0"/>
           <w:numId w:val="1"/>
         </w:numPr>
+        <w:rPr>
+          <w:rStyle w:val="Hyperlink"/>
+          <w:color w:val="auto"/>
+          <w:u w:val="none"/>
+        </w:rPr>
       </w:pPr>
       <w:hyperlink r:id="rId12" w:history="1">
         <w:r>
@@ -383,6 +378,206 @@
           <w:t>https://dev-qa.com/2035279/passing-argument-fwrite-makes-pointer-integer-without-cast</w:t>
         </w:r>
       </w:hyperlink>
+    </w:p>
+    <w:p/>
+    <w:p/>
+    <w:p>
+      <w:pPr>
+        <w:rPr>
+          <w:b/>
+          <w:sz w:val="28"/>
+          <w:szCs w:val="28"/>
+        </w:rPr>
+      </w:pPr>
+      <w:r>
+        <w:rPr>
+          <w:b/>
+          <w:sz w:val="28"/>
+          <w:szCs w:val="28"/>
+        </w:rPr>
+        <w:lastRenderedPageBreak/>
+        <w:t>Issue Fix:</w:t>
+      </w:r>
+    </w:p>
+    <w:p>
+      <w:pPr>
+        <w:rPr>
+          <w:b/>
+          <w:sz w:val="28"/>
+          <w:szCs w:val="28"/>
+        </w:rPr>
+      </w:pPr>
+      <w:r>
+        <w:rPr>
+          <w:noProof/>
+        </w:rPr>
+        <w:drawing>
+          <wp:inline distT="0" distB="0" distL="0" distR="0" wp14:anchorId="4773E569" wp14:editId="37E7E18A">
+            <wp:extent cx="5943600" cy="3714750"/>
+            <wp:effectExtent l="0" t="0" r="0" b="0"/>
+            <wp:docPr id="4" name="Picture 4"/>
+            <wp:cNvGraphicFramePr>
+              <a:graphicFrameLocks xmlns:a="http://schemas.openxmlformats.org/drawingml/2006/main" noChangeAspect="1"/>
+            </wp:cNvGraphicFramePr>
+            <a:graphic xmlns:a="http://schemas.openxmlformats.org/drawingml/2006/main">
+              <a:graphicData uri="http://schemas.openxmlformats.org/drawingml/2006/picture">
+                <pic:pic xmlns:pic="http://schemas.openxmlformats.org/drawingml/2006/picture">
+                  <pic:nvPicPr>
+                    <pic:cNvPr id="0" name=""/>
+                    <pic:cNvPicPr/>
+                  </pic:nvPicPr>
+                  <pic:blipFill>
+                    <a:blip r:embed="rId13"/>
+                    <a:stretch>
+                      <a:fillRect/>
+                    </a:stretch>
+                  </pic:blipFill>
+                  <pic:spPr>
+                    <a:xfrm>
+                      <a:off x="0" y="0"/>
+                      <a:ext cx="5943600" cy="3714750"/>
+                    </a:xfrm>
+                    <a:prstGeom prst="rect">
+                      <a:avLst/>
+                    </a:prstGeom>
+                  </pic:spPr>
+                </pic:pic>
+              </a:graphicData>
+            </a:graphic>
+          </wp:inline>
+        </w:drawing>
+      </w:r>
+    </w:p>
+    <w:p>
+      <w:pPr>
+        <w:rPr>
+          <w:sz w:val="28"/>
+          <w:szCs w:val="28"/>
+        </w:rPr>
+      </w:pPr>
+      <w:r>
+        <w:rPr>
+          <w:sz w:val="28"/>
+          <w:szCs w:val="28"/>
+        </w:rPr>
+        <w:t xml:space="preserve">We fixed our add () function by using </w:t>
+      </w:r>
+      <w:proofErr w:type="spellStart"/>
+      <w:r>
+        <w:rPr>
+          <w:sz w:val="28"/>
+          <w:szCs w:val="28"/>
+        </w:rPr>
+        <w:t>strcpy</w:t>
+      </w:r>
+      <w:proofErr w:type="spellEnd"/>
+      <w:r>
+        <w:rPr>
+          <w:sz w:val="28"/>
+          <w:szCs w:val="28"/>
+        </w:rPr>
+        <w:t xml:space="preserve"> () function to copy </w:t>
+      </w:r>
+      <w:proofErr w:type="gramStart"/>
+      <w:r>
+        <w:rPr>
+          <w:sz w:val="28"/>
+          <w:szCs w:val="28"/>
+        </w:rPr>
+        <w:t>nm[</w:t>
+      </w:r>
+      <w:proofErr w:type="gramEnd"/>
+      <w:r>
+        <w:rPr>
+          <w:sz w:val="28"/>
+          <w:szCs w:val="28"/>
+        </w:rPr>
+        <w:t xml:space="preserve">] array to name[] array. </w:t>
+      </w:r>
+    </w:p>
+    <w:p>
+      <w:pPr>
+        <w:rPr>
+          <w:b/>
+          <w:sz w:val="28"/>
+          <w:szCs w:val="28"/>
+        </w:rPr>
+      </w:pPr>
+      <w:r>
+        <w:rPr>
+          <w:b/>
+          <w:sz w:val="28"/>
+          <w:szCs w:val="28"/>
+        </w:rPr>
+        <w:t>Log File:</w:t>
+      </w:r>
+      <w:r>
+        <w:rPr>
+          <w:b/>
+          <w:sz w:val="28"/>
+          <w:szCs w:val="28"/>
+        </w:rPr>
+        <w:t xml:space="preserve"> </w:t>
+      </w:r>
+      <w:r>
+        <w:rPr>
+          <w:sz w:val="28"/>
+          <w:szCs w:val="28"/>
+        </w:rPr>
+        <w:t>outputFix_issue1_20220310a</w:t>
+      </w:r>
+    </w:p>
+    <w:p>
+      <w:pPr>
+        <w:rPr>
+          <w:b/>
+          <w:sz w:val="28"/>
+          <w:szCs w:val="28"/>
+        </w:rPr>
+      </w:pPr>
+      <w:r>
+        <w:rPr>
+          <w:b/>
+          <w:sz w:val="28"/>
+          <w:szCs w:val="28"/>
+        </w:rPr>
+        <w:t>Link Referred:</w:t>
+      </w:r>
+    </w:p>
+    <w:p>
+      <w:pPr>
+        <w:rPr>
+          <w:sz w:val="28"/>
+          <w:szCs w:val="28"/>
+        </w:rPr>
+      </w:pPr>
+      <w:hyperlink r:id="rId14" w:history="1">
+        <w:r>
+          <w:rPr>
+            <w:rStyle w:val="Hyperlink"/>
+            <w:sz w:val="28"/>
+            <w:szCs w:val="28"/>
+          </w:rPr>
+          <w:t>https://www.programiz.com/c-programming/library-function/string.h/strcpy#:~:text=The%20function%20prototype%20of%20strcpy,also%20returns%20the%20copied%20string</w:t>
+        </w:r>
+      </w:hyperlink>
+      <w:r>
+        <w:rPr>
+          <w:sz w:val="28"/>
+          <w:szCs w:val="28"/>
+        </w:rPr>
+        <w:t>.</w:t>
+      </w:r>
+    </w:p>
+    <w:p>
+      <w:pPr>
+        <w:rPr>
+          <w:sz w:val="28"/>
+          <w:szCs w:val="28"/>
+        </w:rPr>
+      </w:pPr>
+      <w:bookmarkStart w:id="0" w:name="_GoBack"/>
+      <w:bookmarkEnd w:id="0"/>
     </w:p>
     <w:p/>
     <w:p/>

</xml_diff>